<commit_message>
updated with sample data documentation
</commit_message>
<xml_diff>
--- a/docs/Methods - Goncalo et al.docx
+++ b/docs/Methods - Goncalo et al.docx
@@ -737,6 +737,14 @@
           <w:szCs w:val="21"/>
         </w:rPr>
         <w:t xml:space="preserve">: </w:t>
+      </w:r>
+      <w:r>
+        <w:rPr>
+          <w:rFonts w:ascii="Helvetica" w:eastAsia="Times New Roman" w:hAnsi="Helvetica" w:cs="Times New Roman"/>
+          <w:sz w:val="21"/>
+          <w:szCs w:val="21"/>
+        </w:rPr>
+        <w:t>10.5281/zenodo.2574121</w:t>
       </w:r>
       <w:bookmarkStart w:id="0" w:name="_GoBack"/>
       <w:bookmarkEnd w:id="0"/>
@@ -1783,7 +1791,6 @@
   <w:style w:type="character" w:default="1" w:styleId="DefaultParagraphFont">
     <w:name w:val="Default Paragraph Font"/>
     <w:uiPriority w:val="1"/>
-    <w:semiHidden/>
     <w:unhideWhenUsed/>
   </w:style>
   <w:style w:type="table" w:default="1" w:styleId="TableNormal">
@@ -1882,6 +1889,33 @@
     <w:rsid w:val="00091A17"/>
     <w:rPr>
       <w:rFonts w:ascii="Courier New" w:eastAsia="Times New Roman" w:hAnsi="Courier New" w:cs="Courier New"/>
+      <w:sz w:val="20"/>
+      <w:szCs w:val="20"/>
+    </w:rPr>
+  </w:style>
+  <w:style w:type="paragraph" w:styleId="HTMLPreformatted">
+    <w:name w:val="HTML Preformatted"/>
+    <w:basedOn w:val="Normal"/>
+    <w:link w:val="HTMLPreformattedChar"/>
+    <w:uiPriority w:val="99"/>
+    <w:semiHidden/>
+    <w:unhideWhenUsed/>
+    <w:rsid w:val="00782183"/>
+    <w:rPr>
+      <w:rFonts w:ascii="Consolas" w:hAnsi="Consolas" w:cs="Consolas"/>
+      <w:sz w:val="20"/>
+      <w:szCs w:val="20"/>
+    </w:rPr>
+  </w:style>
+  <w:style w:type="character" w:customStyle="1" w:styleId="HTMLPreformattedChar">
+    <w:name w:val="HTML Preformatted Char"/>
+    <w:basedOn w:val="DefaultParagraphFont"/>
+    <w:link w:val="HTMLPreformatted"/>
+    <w:uiPriority w:val="99"/>
+    <w:semiHidden/>
+    <w:rsid w:val="00782183"/>
+    <w:rPr>
+      <w:rFonts w:ascii="Consolas" w:hAnsi="Consolas" w:cs="Consolas"/>
       <w:sz w:val="20"/>
       <w:szCs w:val="20"/>
     </w:rPr>

</xml_diff>